<commit_message>
Algorithm improvements, JGraph library included
</commit_message>
<xml_diff>
--- a/test_plan.docx
+++ b/test_plan.docx
@@ -96,7 +96,19 @@
         <w:rPr>
           <w:rtl w:val="0"/>
         </w:rPr>
-        <w:t xml:space="preserve">В процессе тестирования приложения DJP Algorithm Visualizer будет применено ad-hoc тестирование ввиду отсутствия строгой спецификации, а также ввиду ограниченности ресурсов на формализацию тестов.</w:t>
+        <w:t xml:space="preserve">В процессе тестирования приложения DJP Algorithm Visualizer будет применено ad-hoc тестирование </w:t>
+      </w:r>
+      <w:r>
+        <w:rPr>
+          <w:rtl w:val="0"/>
+        </w:rPr>
+        <w:t xml:space="preserve">ввиду отсутствия строгой спецификации</w:t>
+      </w:r>
+      <w:r>
+        <w:rPr>
+          <w:rtl w:val="0"/>
+        </w:rPr>
+        <w:t xml:space="preserve"> тестирования, а также ввиду ограниченности ресурсов на формализацию тестов.</w:t>
       </w:r>
     </w:p>
     <w:p>

</xml_diff>